<commit_message>
Initial typography changes, copy edits
</commit_message>
<xml_diff>
--- a/files/MLepage_CV2025.docx
+++ b/files/MLepage_CV2025.docx
@@ -7,15 +7,15 @@
         <w:ind w:left="0" w:firstLine="0"/>
         <w:rPr>
           <w:rFonts w:ascii="Figtree" w:cs="Figtree" w:eastAsia="Figtree" w:hAnsi="Figtree"/>
-          <w:sz w:val="56"/>
-          <w:szCs w:val="56"/>
-        </w:rPr>
-      </w:pPr>
-      <w:r>
-        <w:rPr>
-          <w:rFonts w:ascii="Figtree" w:cs="Figtree" w:eastAsia="Figtree" w:hAnsi="Figtree"/>
-          <w:sz w:val="56"/>
-          <w:szCs w:val="56"/>
+          <w:sz w:val="48"/>
+          <w:szCs w:val="48"/>
+        </w:rPr>
+      </w:pPr>
+      <w:r>
+        <w:rPr>
+          <w:rFonts w:ascii="Figtree" w:cs="Figtree" w:eastAsia="Figtree" w:hAnsi="Figtree"/>
+          <w:sz w:val="48"/>
+          <w:szCs w:val="48"/>
           <w:rtl w:val="0"/>
         </w:rPr>
         <w:t xml:space="preserve">Matthew Lepage</w:t>
@@ -40,9 +40,42 @@
         <w:tab/>
         <w:tab/>
         <w:tab/>
-        <w:t xml:space="preserve">              </w:t>
-      </w:r>
+        <w:t xml:space="preserve">             </w:t>
+      </w:r>
+    </w:p>
+    <w:p>
+      <w:pPr>
+        <w:rPr>
+          <w:rFonts w:ascii="Figtree" w:cs="Figtree" w:eastAsia="Figtree" w:hAnsi="Figtree"/>
+          <w:sz w:val="20"/>
+          <w:szCs w:val="20"/>
+        </w:rPr>
+      </w:pPr>
       <w:hyperlink r:id="rId6">
+        <w:r>
+          <w:rPr>
+            <w:rFonts w:ascii="Figtree" w:cs="Figtree" w:eastAsia="Figtree" w:hAnsi="Figtree"/>
+            <w:color w:val="1155cc"/>
+            <w:sz w:val="20"/>
+            <w:szCs w:val="20"/>
+            <w:u w:val="single"/>
+            <w:rtl w:val="0"/>
+          </w:rPr>
+          <w:t xml:space="preserve">matthewclepage@gmail.com</w:t>
+        </w:r>
+      </w:hyperlink>
+      <w:r>
+        <w:rPr>
+          <w:rFonts w:ascii="Figtree" w:cs="Figtree" w:eastAsia="Figtree" w:hAnsi="Figtree"/>
+          <w:sz w:val="20"/>
+          <w:szCs w:val="20"/>
+          <w:rtl w:val="0"/>
+        </w:rPr>
+        <w:tab/>
+        <w:t xml:space="preserve"> (607) 351-4258</w:t>
+        <w:tab/>
+      </w:r>
+      <w:hyperlink r:id="rId7">
         <w:r>
           <w:rPr>
             <w:rFonts w:ascii="Figtree" w:cs="Figtree" w:eastAsia="Figtree" w:hAnsi="Figtree"/>
@@ -188,7 +221,7 @@
       <w:pPr>
         <w:numPr>
           <w:ilvl w:val="0"/>
-          <w:numId w:val="5"/>
+          <w:numId w:val="3"/>
         </w:numPr>
         <w:ind w:left="720" w:hanging="360"/>
         <w:rPr>
@@ -206,6 +239,324 @@
           <w:rtl w:val="0"/>
         </w:rPr>
         <w:t xml:space="preserve">Lead designer of full redesign of our online application, from initial research to development.</w:t>
+      </w:r>
+    </w:p>
+    <w:p>
+      <w:pPr>
+        <w:numPr>
+          <w:ilvl w:val="0"/>
+          <w:numId w:val="3"/>
+        </w:numPr>
+        <w:ind w:left="720" w:hanging="360"/>
+        <w:rPr>
+          <w:rFonts w:ascii="Figtree" w:cs="Figtree" w:eastAsia="Figtree" w:hAnsi="Figtree"/>
+          <w:sz w:val="20"/>
+          <w:szCs w:val="20"/>
+          <w:u w:val="none"/>
+        </w:rPr>
+      </w:pPr>
+      <w:r>
+        <w:rPr>
+          <w:rFonts w:ascii="Figtree" w:cs="Figtree" w:eastAsia="Figtree" w:hAnsi="Figtree"/>
+          <w:sz w:val="20"/>
+          <w:szCs w:val="20"/>
+          <w:rtl w:val="0"/>
+        </w:rPr>
+        <w:t xml:space="preserve">Ran UX research with students and internal teams to identify key user needs, built prototypes, and paired with developers to see final designs through completion.</w:t>
+      </w:r>
+    </w:p>
+    <w:p>
+      <w:pPr>
+        <w:numPr>
+          <w:ilvl w:val="0"/>
+          <w:numId w:val="3"/>
+        </w:numPr>
+        <w:ind w:left="720" w:hanging="360"/>
+        <w:rPr>
+          <w:rFonts w:ascii="Figtree" w:cs="Figtree" w:eastAsia="Figtree" w:hAnsi="Figtree"/>
+          <w:sz w:val="20"/>
+          <w:szCs w:val="20"/>
+          <w:u w:val="none"/>
+        </w:rPr>
+      </w:pPr>
+      <w:r>
+        <w:rPr>
+          <w:rFonts w:ascii="Figtree" w:cs="Figtree" w:eastAsia="Figtree" w:hAnsi="Figtree"/>
+          <w:sz w:val="20"/>
+          <w:szCs w:val="20"/>
+          <w:rtl w:val="0"/>
+        </w:rPr>
+        <w:t xml:space="preserve">Ran accessibility workshops for design and development teams, as well as design critiques. </w:t>
+      </w:r>
+    </w:p>
+    <w:p>
+      <w:pPr>
+        <w:numPr>
+          <w:ilvl w:val="0"/>
+          <w:numId w:val="3"/>
+        </w:numPr>
+        <w:ind w:left="720" w:right="60" w:hanging="360"/>
+        <w:rPr>
+          <w:rFonts w:ascii="Figtree" w:cs="Figtree" w:eastAsia="Figtree" w:hAnsi="Figtree"/>
+          <w:sz w:val="20"/>
+          <w:szCs w:val="20"/>
+          <w:u w:val="none"/>
+        </w:rPr>
+      </w:pPr>
+      <w:r>
+        <w:rPr>
+          <w:rFonts w:ascii="Figtree" w:cs="Figtree" w:eastAsia="Figtree" w:hAnsi="Figtree"/>
+          <w:sz w:val="20"/>
+          <w:szCs w:val="20"/>
+          <w:rtl w:val="0"/>
+        </w:rPr>
+        <w:t xml:space="preserve">Lead designer for multiple internal content management systems, which build both our marketing sites and application forms.  Ran iterative user tests with internal teams to define workflows and improve internal efficiency and dashboards..</w:t>
+      </w:r>
+    </w:p>
+    <w:p>
+      <w:pPr>
+        <w:numPr>
+          <w:ilvl w:val="0"/>
+          <w:numId w:val="3"/>
+        </w:numPr>
+        <w:ind w:left="720" w:hanging="360"/>
+        <w:rPr>
+          <w:rFonts w:ascii="Figtree" w:cs="Figtree" w:eastAsia="Figtree" w:hAnsi="Figtree"/>
+          <w:sz w:val="20"/>
+          <w:szCs w:val="20"/>
+          <w:u w:val="none"/>
+        </w:rPr>
+      </w:pPr>
+      <w:r>
+        <w:rPr>
+          <w:rFonts w:ascii="Figtree" w:cs="Figtree" w:eastAsia="Figtree" w:hAnsi="Figtree"/>
+          <w:sz w:val="20"/>
+          <w:szCs w:val="20"/>
+          <w:rtl w:val="0"/>
+        </w:rPr>
+        <w:t xml:space="preserve">Led design system design and development for dozens of branded partner interfaces. </w:t>
+      </w:r>
+    </w:p>
+    <w:p>
+      <w:pPr>
+        <w:numPr>
+          <w:ilvl w:val="0"/>
+          <w:numId w:val="3"/>
+        </w:numPr>
+        <w:ind w:left="720" w:hanging="360"/>
+        <w:rPr>
+          <w:rFonts w:ascii="Figtree" w:cs="Figtree" w:eastAsia="Figtree" w:hAnsi="Figtree"/>
+          <w:sz w:val="20"/>
+          <w:szCs w:val="20"/>
+          <w:u w:val="none"/>
+        </w:rPr>
+      </w:pPr>
+      <w:r>
+        <w:rPr>
+          <w:rFonts w:ascii="Figtree" w:cs="Figtree" w:eastAsia="Figtree" w:hAnsi="Figtree"/>
+          <w:sz w:val="20"/>
+          <w:szCs w:val="20"/>
+          <w:rtl w:val="0"/>
+        </w:rPr>
+        <w:t xml:space="preserve">Designed process checklists and workflows for teams to include accessibility in their processes. </w:t>
+      </w:r>
+    </w:p>
+    <w:p>
+      <w:pPr>
+        <w:numPr>
+          <w:ilvl w:val="0"/>
+          <w:numId w:val="3"/>
+        </w:numPr>
+        <w:spacing w:after="200" w:lineRule="auto"/>
+        <w:ind w:left="720" w:hanging="360"/>
+        <w:rPr>
+          <w:rFonts w:ascii="Figtree" w:cs="Figtree" w:eastAsia="Figtree" w:hAnsi="Figtree"/>
+          <w:sz w:val="20"/>
+          <w:szCs w:val="20"/>
+          <w:u w:val="none"/>
+        </w:rPr>
+      </w:pPr>
+      <w:r>
+        <w:rPr>
+          <w:rFonts w:ascii="Figtree" w:cs="Figtree" w:eastAsia="Figtree" w:hAnsi="Figtree"/>
+          <w:sz w:val="20"/>
+          <w:szCs w:val="20"/>
+          <w:rtl w:val="0"/>
+        </w:rPr>
+        <w:t xml:space="preserve">Interviewed product leaders to build end-to-end user journey documentation and facilitate a platform-wide VPAT</w:t>
+      </w:r>
+    </w:p>
+    <w:p>
+      <w:pPr>
+        <w:rPr>
+          <w:rFonts w:ascii="Figtree" w:cs="Figtree" w:eastAsia="Figtree" w:hAnsi="Figtree"/>
+          <w:b w:val="1"/>
+          <w:sz w:val="20"/>
+          <w:szCs w:val="20"/>
+        </w:rPr>
+      </w:pPr>
+      <w:r>
+        <w:rPr>
+          <w:rFonts w:ascii="Figtree" w:cs="Figtree" w:eastAsia="Figtree" w:hAnsi="Figtree"/>
+          <w:b w:val="1"/>
+          <w:sz w:val="20"/>
+          <w:szCs w:val="20"/>
+          <w:rtl w:val="0"/>
+        </w:rPr>
+        <w:t xml:space="preserve">User Experience Engineer: 2014-2015 at iQ License</w:t>
+      </w:r>
+    </w:p>
+    <w:p>
+      <w:pPr>
+        <w:numPr>
+          <w:ilvl w:val="0"/>
+          <w:numId w:val="1"/>
+        </w:numPr>
+        <w:ind w:left="720" w:hanging="360"/>
+        <w:rPr>
+          <w:rFonts w:ascii="Figtree" w:cs="Figtree" w:eastAsia="Figtree" w:hAnsi="Figtree"/>
+          <w:sz w:val="20"/>
+          <w:szCs w:val="20"/>
+          <w:u w:val="none"/>
+        </w:rPr>
+      </w:pPr>
+      <w:r>
+        <w:rPr>
+          <w:rFonts w:ascii="Figtree" w:cs="Figtree" w:eastAsia="Figtree" w:hAnsi="Figtree"/>
+          <w:sz w:val="20"/>
+          <w:szCs w:val="20"/>
+          <w:rtl w:val="0"/>
+        </w:rPr>
+        <w:t xml:space="preserve">Led design and front-end development as part of a three person team for a B2B startup.</w:t>
+      </w:r>
+    </w:p>
+    <w:p>
+      <w:pPr>
+        <w:numPr>
+          <w:ilvl w:val="0"/>
+          <w:numId w:val="1"/>
+        </w:numPr>
+        <w:ind w:left="720" w:hanging="360"/>
+        <w:rPr>
+          <w:rFonts w:ascii="Figtree" w:cs="Figtree" w:eastAsia="Figtree" w:hAnsi="Figtree"/>
+          <w:sz w:val="20"/>
+          <w:szCs w:val="20"/>
+          <w:u w:val="none"/>
+        </w:rPr>
+      </w:pPr>
+      <w:r>
+        <w:rPr>
+          <w:rFonts w:ascii="Figtree" w:cs="Figtree" w:eastAsia="Figtree" w:hAnsi="Figtree"/>
+          <w:sz w:val="20"/>
+          <w:szCs w:val="20"/>
+          <w:rtl w:val="0"/>
+        </w:rPr>
+        <w:t xml:space="preserve">Designed, prototyped, and built interfaces for brand portals and contract engines.</w:t>
+      </w:r>
+    </w:p>
+    <w:p>
+      <w:pPr>
+        <w:numPr>
+          <w:ilvl w:val="0"/>
+          <w:numId w:val="1"/>
+        </w:numPr>
+        <w:spacing w:after="200" w:lineRule="auto"/>
+        <w:ind w:left="720" w:hanging="360"/>
+        <w:rPr>
+          <w:rFonts w:ascii="Figtree" w:cs="Figtree" w:eastAsia="Figtree" w:hAnsi="Figtree"/>
+          <w:sz w:val="20"/>
+          <w:szCs w:val="20"/>
+          <w:u w:val="none"/>
+        </w:rPr>
+      </w:pPr>
+      <w:r>
+        <w:rPr>
+          <w:rFonts w:ascii="Figtree" w:cs="Figtree" w:eastAsia="Figtree" w:hAnsi="Figtree"/>
+          <w:sz w:val="20"/>
+          <w:szCs w:val="20"/>
+          <w:rtl w:val="0"/>
+        </w:rPr>
+        <w:t xml:space="preserve">Conducted in-person user interviews with clients to identify usability issues in our product.</w:t>
+      </w:r>
+    </w:p>
+    <w:p>
+      <w:pPr>
+        <w:rPr>
+          <w:rFonts w:ascii="Figtree" w:cs="Figtree" w:eastAsia="Figtree" w:hAnsi="Figtree"/>
+          <w:b w:val="1"/>
+          <w:sz w:val="20"/>
+          <w:szCs w:val="20"/>
+        </w:rPr>
+      </w:pPr>
+      <w:r>
+        <w:rPr>
+          <w:rFonts w:ascii="Figtree" w:cs="Figtree" w:eastAsia="Figtree" w:hAnsi="Figtree"/>
+          <w:b w:val="1"/>
+          <w:sz w:val="20"/>
+          <w:szCs w:val="20"/>
+          <w:rtl w:val="0"/>
+        </w:rPr>
+        <w:t xml:space="preserve">Web App Developer: 2012 - 2013 at Next Jump Inc.</w:t>
+      </w:r>
+    </w:p>
+    <w:p>
+      <w:pPr>
+        <w:numPr>
+          <w:ilvl w:val="0"/>
+          <w:numId w:val="2"/>
+        </w:numPr>
+        <w:ind w:left="720" w:hanging="360"/>
+        <w:rPr>
+          <w:rFonts w:ascii="Figtree" w:cs="Figtree" w:eastAsia="Figtree" w:hAnsi="Figtree"/>
+          <w:sz w:val="20"/>
+          <w:szCs w:val="20"/>
+          <w:u w:val="none"/>
+        </w:rPr>
+      </w:pPr>
+      <w:r>
+        <w:rPr>
+          <w:rFonts w:ascii="Figtree" w:cs="Figtree" w:eastAsia="Figtree" w:hAnsi="Figtree"/>
+          <w:sz w:val="20"/>
+          <w:szCs w:val="20"/>
+          <w:rtl w:val="0"/>
+        </w:rPr>
+        <w:t xml:space="preserve">Designed and implemented shopping UI and built help center tools as a full-stack engineer.</w:t>
+      </w:r>
+    </w:p>
+    <w:p>
+      <w:pPr>
+        <w:ind w:left="0" w:firstLine="0"/>
+        <w:rPr>
+          <w:rFonts w:ascii="Figtree" w:cs="Figtree" w:eastAsia="Figtree" w:hAnsi="Figtree"/>
+          <w:sz w:val="20"/>
+          <w:szCs w:val="20"/>
+        </w:rPr>
+      </w:pPr>
+      <w:r>
+        <w:rPr>
+          <w:rtl w:val="0"/>
+        </w:rPr>
+      </w:r>
+    </w:p>
+    <w:p>
+      <w:pPr>
+        <w:ind w:left="0" w:firstLine="0"/>
+        <w:rPr>
+          <w:rFonts w:ascii="Figtree" w:cs="Figtree" w:eastAsia="Figtree" w:hAnsi="Figtree"/>
+          <w:b w:val="1"/>
+          <w:sz w:val="20"/>
+          <w:szCs w:val="20"/>
+        </w:rPr>
+      </w:pPr>
+      <w:r>
+        <w:rPr>
+          <w:rFonts w:ascii="Figtree" w:cs="Figtree" w:eastAsia="Figtree" w:hAnsi="Figtree"/>
+          <w:b w:val="1"/>
+          <w:sz w:val="20"/>
+          <w:szCs w:val="20"/>
+          <w:rtl w:val="0"/>
+        </w:rPr>
+        <w:t xml:space="preserve">Indie Arcade Curation Dept. Head, MAGFest,  2019 - Present</w:t>
       </w:r>
     </w:p>
     <w:p>
@@ -229,103 +580,7 @@
           <w:szCs w:val="20"/>
           <w:rtl w:val="0"/>
         </w:rPr>
-        <w:t xml:space="preserve">Ran UX research with students and internal teams to identify key user needs, built prototypes, and paired with developers to see final designs through completion.</w:t>
-      </w:r>
-    </w:p>
-    <w:p>
-      <w:pPr>
-        <w:numPr>
-          <w:ilvl w:val="0"/>
-          <w:numId w:val="5"/>
-        </w:numPr>
-        <w:ind w:left="720" w:hanging="360"/>
-        <w:rPr>
-          <w:rFonts w:ascii="Figtree" w:cs="Figtree" w:eastAsia="Figtree" w:hAnsi="Figtree"/>
-          <w:sz w:val="20"/>
-          <w:szCs w:val="20"/>
-          <w:u w:val="none"/>
-        </w:rPr>
-      </w:pPr>
-      <w:r>
-        <w:rPr>
-          <w:rFonts w:ascii="Figtree" w:cs="Figtree" w:eastAsia="Figtree" w:hAnsi="Figtree"/>
-          <w:sz w:val="20"/>
-          <w:szCs w:val="20"/>
-          <w:rtl w:val="0"/>
-        </w:rPr>
-        <w:t xml:space="preserve">Ran accessibility workshops for design and development teams, as well as design critiques. </w:t>
-      </w:r>
-    </w:p>
-    <w:p>
-      <w:pPr>
-        <w:numPr>
-          <w:ilvl w:val="0"/>
-          <w:numId w:val="5"/>
-        </w:numPr>
-        <w:ind w:left="720" w:right="60" w:hanging="360"/>
-        <w:rPr>
-          <w:rFonts w:ascii="Figtree" w:cs="Figtree" w:eastAsia="Figtree" w:hAnsi="Figtree"/>
-          <w:sz w:val="20"/>
-          <w:szCs w:val="20"/>
-          <w:u w:val="none"/>
-        </w:rPr>
-      </w:pPr>
-      <w:r>
-        <w:rPr>
-          <w:rFonts w:ascii="Figtree" w:cs="Figtree" w:eastAsia="Figtree" w:hAnsi="Figtree"/>
-          <w:sz w:val="20"/>
-          <w:szCs w:val="20"/>
-          <w:rtl w:val="0"/>
-        </w:rPr>
-        <w:t xml:space="preserve">Lead designer for multiple internal content management systems, which build both our marketing sites and application forms.  Ran iterative user tests with internal teams to define workflows and improve internal efficiency and dashboards..</w:t>
-      </w:r>
-    </w:p>
-    <w:p>
-      <w:pPr>
-        <w:numPr>
-          <w:ilvl w:val="0"/>
-          <w:numId w:val="5"/>
-        </w:numPr>
-        <w:ind w:left="720" w:hanging="360"/>
-        <w:rPr>
-          <w:rFonts w:ascii="Figtree" w:cs="Figtree" w:eastAsia="Figtree" w:hAnsi="Figtree"/>
-          <w:sz w:val="20"/>
-          <w:szCs w:val="20"/>
-          <w:u w:val="none"/>
-        </w:rPr>
-      </w:pPr>
-      <w:r>
-        <w:rPr>
-          <w:rFonts w:ascii="Figtree" w:cs="Figtree" w:eastAsia="Figtree" w:hAnsi="Figtree"/>
-          <w:sz w:val="20"/>
-          <w:szCs w:val="20"/>
-          <w:rtl w:val="0"/>
-        </w:rPr>
-        <w:t xml:space="preserve">Led design system design and development for dozens of branded partner interfaces. </w:t>
-      </w:r>
-    </w:p>
-    <w:p>
-      <w:pPr>
-        <w:numPr>
-          <w:ilvl w:val="0"/>
-          <w:numId w:val="5"/>
-        </w:numPr>
-        <w:ind w:left="720" w:hanging="360"/>
-        <w:rPr>
-          <w:rFonts w:ascii="Figtree" w:cs="Figtree" w:eastAsia="Figtree" w:hAnsi="Figtree"/>
-          <w:sz w:val="20"/>
-          <w:szCs w:val="20"/>
-          <w:u w:val="none"/>
-        </w:rPr>
-      </w:pPr>
-      <w:r>
-        <w:rPr>
-          <w:rFonts w:ascii="Figtree" w:cs="Figtree" w:eastAsia="Figtree" w:hAnsi="Figtree"/>
-          <w:sz w:val="20"/>
-          <w:szCs w:val="20"/>
-          <w:rtl w:val="0"/>
-        </w:rPr>
-        <w:t xml:space="preserve">Designed process checklists and workflows for teams to include accessibility in their processes. </w:t>
+        <w:t xml:space="preserve">Led curation for an annual festival, including outreach, art selection, and festival PR.</w:t>
       </w:r>
     </w:p>
     <w:p>
@@ -350,164 +605,11 @@
           <w:szCs w:val="20"/>
           <w:rtl w:val="0"/>
         </w:rPr>
-        <w:t xml:space="preserve">Interviewed product leaders to build end-to-end user journey documentation and facilitate a platform-wide VPAT</w:t>
-      </w:r>
-    </w:p>
-    <w:p>
-      <w:pPr>
-        <w:rPr>
-          <w:rFonts w:ascii="Figtree" w:cs="Figtree" w:eastAsia="Figtree" w:hAnsi="Figtree"/>
-          <w:b w:val="1"/>
-          <w:sz w:val="20"/>
-          <w:szCs w:val="20"/>
-        </w:rPr>
-      </w:pPr>
-      <w:r>
-        <w:rPr>
-          <w:rFonts w:ascii="Figtree" w:cs="Figtree" w:eastAsia="Figtree" w:hAnsi="Figtree"/>
-          <w:b w:val="1"/>
-          <w:sz w:val="20"/>
-          <w:szCs w:val="20"/>
-          <w:rtl w:val="0"/>
-        </w:rPr>
-        <w:t xml:space="preserve">User Experience Engineer: 2014-2015 at iQ License</w:t>
-      </w:r>
-    </w:p>
-    <w:p>
-      <w:pPr>
-        <w:numPr>
-          <w:ilvl w:val="0"/>
-          <w:numId w:val="1"/>
-        </w:numPr>
-        <w:ind w:left="720" w:hanging="360"/>
-        <w:rPr>
-          <w:rFonts w:ascii="Figtree" w:cs="Figtree" w:eastAsia="Figtree" w:hAnsi="Figtree"/>
-          <w:sz w:val="20"/>
-          <w:szCs w:val="20"/>
-          <w:u w:val="none"/>
-        </w:rPr>
-      </w:pPr>
-      <w:r>
-        <w:rPr>
-          <w:rFonts w:ascii="Figtree" w:cs="Figtree" w:eastAsia="Figtree" w:hAnsi="Figtree"/>
-          <w:sz w:val="20"/>
-          <w:szCs w:val="20"/>
-          <w:rtl w:val="0"/>
-        </w:rPr>
-        <w:t xml:space="preserve">Led design and front-end development as part of a three person team for a B2B startup.</w:t>
-      </w:r>
-    </w:p>
-    <w:p>
-      <w:pPr>
-        <w:numPr>
-          <w:ilvl w:val="0"/>
-          <w:numId w:val="1"/>
-        </w:numPr>
-        <w:ind w:left="720" w:hanging="360"/>
-        <w:rPr>
-          <w:rFonts w:ascii="Figtree" w:cs="Figtree" w:eastAsia="Figtree" w:hAnsi="Figtree"/>
-          <w:sz w:val="20"/>
-          <w:szCs w:val="20"/>
-          <w:u w:val="none"/>
-        </w:rPr>
-      </w:pPr>
-      <w:r>
-        <w:rPr>
-          <w:rFonts w:ascii="Figtree" w:cs="Figtree" w:eastAsia="Figtree" w:hAnsi="Figtree"/>
-          <w:sz w:val="20"/>
-          <w:szCs w:val="20"/>
-          <w:rtl w:val="0"/>
-        </w:rPr>
-        <w:t xml:space="preserve">Designed, prototyped, and built interfaces for brand portals and contract engines.</w:t>
-      </w:r>
-    </w:p>
-    <w:p>
-      <w:pPr>
-        <w:numPr>
-          <w:ilvl w:val="0"/>
-          <w:numId w:val="1"/>
-        </w:numPr>
-        <w:spacing w:after="200" w:lineRule="auto"/>
-        <w:ind w:left="720" w:hanging="360"/>
-        <w:rPr>
-          <w:rFonts w:ascii="Figtree" w:cs="Figtree" w:eastAsia="Figtree" w:hAnsi="Figtree"/>
-          <w:sz w:val="20"/>
-          <w:szCs w:val="20"/>
-          <w:u w:val="none"/>
-        </w:rPr>
-      </w:pPr>
-      <w:r>
-        <w:rPr>
-          <w:rFonts w:ascii="Figtree" w:cs="Figtree" w:eastAsia="Figtree" w:hAnsi="Figtree"/>
-          <w:sz w:val="20"/>
-          <w:szCs w:val="20"/>
-          <w:rtl w:val="0"/>
-        </w:rPr>
-        <w:t xml:space="preserve">Conducted in-person user interviews with clients to identify usability issues in our product.</w:t>
-      </w:r>
-    </w:p>
-    <w:p>
-      <w:pPr>
-        <w:rPr>
-          <w:rFonts w:ascii="Figtree" w:cs="Figtree" w:eastAsia="Figtree" w:hAnsi="Figtree"/>
-          <w:b w:val="1"/>
-          <w:sz w:val="20"/>
-          <w:szCs w:val="20"/>
-        </w:rPr>
-      </w:pPr>
-      <w:r>
-        <w:rPr>
-          <w:rFonts w:ascii="Figtree" w:cs="Figtree" w:eastAsia="Figtree" w:hAnsi="Figtree"/>
-          <w:b w:val="1"/>
-          <w:sz w:val="20"/>
-          <w:szCs w:val="20"/>
-          <w:rtl w:val="0"/>
-        </w:rPr>
-        <w:t xml:space="preserve">Web App Developer: 2012 - 2013 at Next Jump Inc.</w:t>
-      </w:r>
-    </w:p>
-    <w:p>
-      <w:pPr>
-        <w:numPr>
-          <w:ilvl w:val="0"/>
-          <w:numId w:val="2"/>
-        </w:numPr>
-        <w:ind w:left="720" w:hanging="360"/>
-        <w:rPr>
-          <w:rFonts w:ascii="Figtree" w:cs="Figtree" w:eastAsia="Figtree" w:hAnsi="Figtree"/>
-          <w:sz w:val="20"/>
-          <w:szCs w:val="20"/>
-          <w:u w:val="none"/>
-        </w:rPr>
-      </w:pPr>
-      <w:r>
-        <w:rPr>
-          <w:rFonts w:ascii="Figtree" w:cs="Figtree" w:eastAsia="Figtree" w:hAnsi="Figtree"/>
-          <w:sz w:val="20"/>
-          <w:szCs w:val="20"/>
-          <w:rtl w:val="0"/>
-        </w:rPr>
-        <w:t xml:space="preserve">Designed and implemented shopping UI and built help center tools as a full-stack engineer.</w:t>
-      </w:r>
-    </w:p>
-    <w:p>
-      <w:pPr>
-        <w:ind w:left="0" w:firstLine="0"/>
-        <w:rPr>
-          <w:rFonts w:ascii="Figtree" w:cs="Figtree" w:eastAsia="Figtree" w:hAnsi="Figtree"/>
-          <w:sz w:val="20"/>
-          <w:szCs w:val="20"/>
-        </w:rPr>
-      </w:pPr>
-      <w:r>
-        <w:rPr>
-          <w:rtl w:val="0"/>
-        </w:rPr>
-      </w:r>
-    </w:p>
-    <w:p>
-      <w:pPr>
-        <w:ind w:left="0" w:firstLine="0"/>
+        <w:t xml:space="preserve">Designed web and livestream assets for online events, hosting live panels and interviews.</w:t>
+      </w:r>
+    </w:p>
+    <w:p>
+      <w:pPr>
         <w:rPr>
           <w:rFonts w:ascii="Figtree" w:cs="Figtree" w:eastAsia="Figtree" w:hAnsi="Figtree"/>
           <w:b w:val="1"/>
@@ -523,449 +625,161 @@
           <w:szCs w:val="28"/>
           <w:rtl w:val="0"/>
         </w:rPr>
-        <w:t xml:space="preserve">Volunteer Work</w:t>
-      </w:r>
-    </w:p>
-    <w:p>
-      <w:pPr>
-        <w:ind w:left="0" w:firstLine="0"/>
-        <w:rPr>
-          <w:rFonts w:ascii="Figtree" w:cs="Figtree" w:eastAsia="Figtree" w:hAnsi="Figtree"/>
-          <w:b w:val="1"/>
-          <w:sz w:val="20"/>
-          <w:szCs w:val="20"/>
-        </w:rPr>
-      </w:pPr>
-      <w:r>
-        <w:rPr>
-          <w:rFonts w:ascii="Figtree" w:cs="Figtree" w:eastAsia="Figtree" w:hAnsi="Figtree"/>
-          <w:b w:val="1"/>
-          <w:sz w:val="20"/>
-          <w:szCs w:val="20"/>
-          <w:rtl w:val="0"/>
-        </w:rPr>
-        <w:t xml:space="preserve">Indie Arcade Curation Dept. Head, MAGFest,  2019 - Present</w:t>
+        <w:t xml:space="preserve">Skills</w:t>
       </w:r>
     </w:p>
     <w:p>
       <w:pPr>
         <w:numPr>
           <w:ilvl w:val="0"/>
-          <w:numId w:val="3"/>
+          <w:numId w:val="6"/>
         </w:numPr>
         <w:ind w:left="720" w:hanging="360"/>
         <w:rPr>
           <w:rFonts w:ascii="Figtree" w:cs="Figtree" w:eastAsia="Figtree" w:hAnsi="Figtree"/>
           <w:sz w:val="20"/>
           <w:szCs w:val="20"/>
-          <w:u w:val="none"/>
-        </w:rPr>
-      </w:pPr>
-      <w:r>
-        <w:rPr>
-          <w:rFonts w:ascii="Figtree" w:cs="Figtree" w:eastAsia="Figtree" w:hAnsi="Figtree"/>
-          <w:sz w:val="20"/>
-          <w:szCs w:val="20"/>
-          <w:rtl w:val="0"/>
-        </w:rPr>
-        <w:t xml:space="preserve">Led curation for an annual festival, including outreach, logistics, art selection, and festival PR.</w:t>
+        </w:rPr>
+      </w:pPr>
+      <w:r>
+        <w:rPr>
+          <w:rFonts w:ascii="Figtree" w:cs="Figtree" w:eastAsia="Figtree" w:hAnsi="Figtree"/>
+          <w:sz w:val="20"/>
+          <w:szCs w:val="20"/>
+          <w:rtl w:val="0"/>
+        </w:rPr>
+        <w:t xml:space="preserve">Figma, Sketch, Adobe CC; Principle &amp; Invision for prototyping</w:t>
       </w:r>
     </w:p>
     <w:p>
       <w:pPr>
         <w:numPr>
           <w:ilvl w:val="0"/>
-          <w:numId w:val="3"/>
+          <w:numId w:val="6"/>
         </w:numPr>
-        <w:spacing w:after="200" w:lineRule="auto"/>
-        <w:ind w:left="720" w:hanging="360"/>
-        <w:rPr>
-          <w:rFonts w:ascii="Figtree" w:cs="Figtree" w:eastAsia="Figtree" w:hAnsi="Figtree"/>
-          <w:sz w:val="20"/>
-          <w:szCs w:val="20"/>
-          <w:u w:val="none"/>
-        </w:rPr>
-      </w:pPr>
-      <w:r>
-        <w:rPr>
-          <w:rFonts w:ascii="Figtree" w:cs="Figtree" w:eastAsia="Figtree" w:hAnsi="Figtree"/>
-          <w:sz w:val="20"/>
-          <w:szCs w:val="20"/>
-          <w:rtl w:val="0"/>
-        </w:rPr>
-        <w:t xml:space="preserve">Designed web and livestream assets for online events, hosting live panels and interviews..</w:t>
-      </w:r>
-    </w:p>
-    <w:tbl>
-      <w:tblPr>
-        <w:tblStyle w:val="Table1"/>
-        <w:tblW w:w="9360.0" w:type="dxa"/>
-        <w:jc w:val="left"/>
-        <w:tblBorders>
-          <w:top w:color="000000" w:space="0" w:sz="8" w:val="single"/>
-          <w:left w:color="000000" w:space="0" w:sz="8" w:val="single"/>
-          <w:bottom w:color="000000" w:space="0" w:sz="8" w:val="single"/>
-          <w:right w:color="000000" w:space="0" w:sz="8" w:val="single"/>
-          <w:insideH w:color="000000" w:space="0" w:sz="8" w:val="single"/>
-          <w:insideV w:color="000000" w:space="0" w:sz="8" w:val="single"/>
-        </w:tblBorders>
-        <w:tblLayout w:type="fixed"/>
-        <w:tblLook w:val="0600"/>
-      </w:tblPr>
-      <w:tblGrid>
-        <w:gridCol w:w="6285"/>
-        <w:gridCol w:w="240"/>
-        <w:gridCol w:w="2835"/>
-        <w:tblGridChange w:id="0">
-          <w:tblGrid>
-            <w:gridCol w:w="6285"/>
-            <w:gridCol w:w="240"/>
-            <w:gridCol w:w="2835"/>
-          </w:tblGrid>
-        </w:tblGridChange>
-      </w:tblGrid>
-      <w:tr>
-        <w:trPr>
-          <w:cantSplit w:val="0"/>
-          <w:tblHeader w:val="0"/>
-        </w:trPr>
-        <w:tc>
-          <w:tcPr>
-            <w:tcBorders>
-              <w:top w:color="000000" w:space="0" w:sz="0" w:val="nil"/>
-              <w:left w:color="000000" w:space="0" w:sz="0" w:val="nil"/>
-              <w:bottom w:color="000000" w:space="0" w:sz="0" w:val="nil"/>
-              <w:right w:color="000000" w:space="0" w:sz="0" w:val="nil"/>
-            </w:tcBorders>
-            <w:tcMar>
-              <w:top w:w="0.0" w:type="dxa"/>
-              <w:left w:w="0.0" w:type="dxa"/>
-              <w:bottom w:w="0.0" w:type="dxa"/>
-              <w:right w:w="0.0" w:type="dxa"/>
-            </w:tcMar>
-          </w:tcPr>
-          <w:p>
-            <w:pPr>
-              <w:rPr>
-                <w:rFonts w:ascii="Figtree" w:cs="Figtree" w:eastAsia="Figtree" w:hAnsi="Figtree"/>
-                <w:b w:val="1"/>
-                <w:sz w:val="28"/>
-                <w:szCs w:val="28"/>
-              </w:rPr>
-            </w:pPr>
-            <w:r>
-              <w:rPr>
-                <w:rFonts w:ascii="Figtree" w:cs="Figtree" w:eastAsia="Figtree" w:hAnsi="Figtree"/>
-                <w:b w:val="1"/>
-                <w:sz w:val="28"/>
-                <w:szCs w:val="28"/>
-                <w:rtl w:val="0"/>
-              </w:rPr>
-              <w:t xml:space="preserve">Skills</w:t>
-            </w:r>
-          </w:p>
-          <w:p>
-            <w:pPr>
-              <w:numPr>
-                <w:ilvl w:val="0"/>
-                <w:numId w:val="6"/>
-              </w:numPr>
-              <w:ind w:left="720" w:hanging="360"/>
-              <w:rPr>
-                <w:rFonts w:ascii="Figtree" w:cs="Figtree" w:eastAsia="Figtree" w:hAnsi="Figtree"/>
-                <w:sz w:val="20"/>
-                <w:szCs w:val="20"/>
-              </w:rPr>
-            </w:pPr>
-            <w:r>
-              <w:rPr>
-                <w:rFonts w:ascii="Figtree" w:cs="Figtree" w:eastAsia="Figtree" w:hAnsi="Figtree"/>
-                <w:sz w:val="20"/>
-                <w:szCs w:val="20"/>
-                <w:rtl w:val="0"/>
-              </w:rPr>
-              <w:t xml:space="preserve">Figma, Sketch, Adobe CC; Principle &amp; Invision for prototyping</w:t>
-            </w:r>
-          </w:p>
-          <w:p>
-            <w:pPr>
-              <w:numPr>
-                <w:ilvl w:val="0"/>
-                <w:numId w:val="6"/>
-              </w:numPr>
-              <w:ind w:left="720" w:hanging="360"/>
-              <w:rPr>
-                <w:rFonts w:ascii="Figtree" w:cs="Figtree" w:eastAsia="Figtree" w:hAnsi="Figtree"/>
-                <w:sz w:val="20"/>
-                <w:szCs w:val="20"/>
-              </w:rPr>
-            </w:pPr>
-            <w:r>
-              <w:rPr>
-                <w:rFonts w:ascii="Figtree" w:cs="Figtree" w:eastAsia="Figtree" w:hAnsi="Figtree"/>
-                <w:sz w:val="20"/>
-                <w:szCs w:val="20"/>
-                <w:rtl w:val="0"/>
-              </w:rPr>
-              <w:t xml:space="preserve">Inclusive design, design systems, user research, and agile </w:t>
-            </w:r>
-          </w:p>
-          <w:p>
-            <w:pPr>
-              <w:numPr>
-                <w:ilvl w:val="0"/>
-                <w:numId w:val="6"/>
-              </w:numPr>
-              <w:ind w:left="720" w:hanging="360"/>
-              <w:rPr>
-                <w:rFonts w:ascii="Figtree" w:cs="Figtree" w:eastAsia="Figtree" w:hAnsi="Figtree"/>
-                <w:sz w:val="20"/>
-                <w:szCs w:val="20"/>
-              </w:rPr>
-            </w:pPr>
-            <w:r>
-              <w:rPr>
-                <w:rFonts w:ascii="Figtree" w:cs="Figtree" w:eastAsia="Figtree" w:hAnsi="Figtree"/>
-                <w:sz w:val="20"/>
-                <w:szCs w:val="20"/>
-                <w:rtl w:val="0"/>
-              </w:rPr>
-              <w:t xml:space="preserve">Python, HTML/CSS/JS; familiar with React and SQL</w:t>
-            </w:r>
-          </w:p>
-          <w:p>
-            <w:pPr>
-              <w:numPr>
-                <w:ilvl w:val="0"/>
-                <w:numId w:val="6"/>
-              </w:numPr>
-              <w:ind w:left="720" w:hanging="360"/>
-              <w:rPr>
-                <w:rFonts w:ascii="Figtree" w:cs="Figtree" w:eastAsia="Figtree" w:hAnsi="Figtree"/>
-                <w:sz w:val="20"/>
-                <w:szCs w:val="20"/>
-              </w:rPr>
-            </w:pPr>
-            <w:r>
-              <w:rPr>
-                <w:rFonts w:ascii="Figtree" w:cs="Figtree" w:eastAsia="Figtree" w:hAnsi="Figtree"/>
-                <w:sz w:val="20"/>
-                <w:szCs w:val="20"/>
-                <w:rtl w:val="0"/>
-              </w:rPr>
-              <w:t xml:space="preserve">VoiceOver on Mac and iOS, TalkBack and NVDA</w:t>
-            </w:r>
-            <w:r>
-              <w:rPr>
-                <w:rtl w:val="0"/>
-              </w:rPr>
-            </w:r>
-          </w:p>
-        </w:tc>
-        <w:tc>
-          <w:tcPr>
-            <w:tcBorders>
-              <w:top w:color="000000" w:space="0" w:sz="0" w:val="nil"/>
-              <w:left w:color="000000" w:space="0" w:sz="0" w:val="nil"/>
-              <w:bottom w:color="000000" w:space="0" w:sz="0" w:val="nil"/>
-              <w:right w:color="000000" w:space="0" w:sz="0" w:val="nil"/>
-            </w:tcBorders>
-          </w:tcPr>
-          <w:p>
-            <w:pPr>
-              <w:widowControl w:val="0"/>
-              <w:spacing w:line="240" w:lineRule="auto"/>
-              <w:rPr>
-                <w:rFonts w:ascii="Figtree" w:cs="Figtree" w:eastAsia="Figtree" w:hAnsi="Figtree"/>
-                <w:b w:val="1"/>
-                <w:sz w:val="28"/>
-                <w:szCs w:val="28"/>
-              </w:rPr>
-            </w:pPr>
-            <w:r>
-              <w:rPr>
-                <w:rtl w:val="0"/>
-              </w:rPr>
-            </w:r>
-          </w:p>
-        </w:tc>
-        <w:tc>
-          <w:tcPr>
-            <w:tcBorders>
-              <w:top w:color="000000" w:space="0" w:sz="0" w:val="nil"/>
-              <w:left w:color="000000" w:space="0" w:sz="0" w:val="nil"/>
-              <w:bottom w:color="000000" w:space="0" w:sz="0" w:val="nil"/>
-              <w:right w:color="000000" w:space="0" w:sz="0" w:val="nil"/>
-            </w:tcBorders>
-            <w:tcMar>
-              <w:top w:w="0.0" w:type="dxa"/>
-              <w:left w:w="0.0" w:type="dxa"/>
-              <w:bottom w:w="0.0" w:type="dxa"/>
-              <w:right w:w="0.0" w:type="dxa"/>
-            </w:tcMar>
-          </w:tcPr>
-          <w:p>
-            <w:pPr>
-              <w:rPr>
-                <w:rFonts w:ascii="Figtree" w:cs="Figtree" w:eastAsia="Figtree" w:hAnsi="Figtree"/>
-                <w:sz w:val="20"/>
-                <w:szCs w:val="20"/>
-              </w:rPr>
-            </w:pPr>
-            <w:r>
-              <w:rPr>
-                <w:rFonts w:ascii="Figtree" w:cs="Figtree" w:eastAsia="Figtree" w:hAnsi="Figtree"/>
-                <w:b w:val="1"/>
-                <w:sz w:val="28"/>
-                <w:szCs w:val="28"/>
-                <w:rtl w:val="0"/>
-              </w:rPr>
-              <w:t xml:space="preserve">Education</w:t>
-            </w:r>
-            <w:r>
-              <w:rPr>
-                <w:rtl w:val="0"/>
-              </w:rPr>
-            </w:r>
-          </w:p>
-          <w:p>
-            <w:pPr>
-              <w:rPr>
-                <w:rFonts w:ascii="Figtree" w:cs="Figtree" w:eastAsia="Figtree" w:hAnsi="Figtree"/>
-                <w:sz w:val="20"/>
-                <w:szCs w:val="20"/>
-              </w:rPr>
-            </w:pPr>
-            <w:r>
-              <w:rPr>
-                <w:rFonts w:ascii="Figtree" w:cs="Figtree" w:eastAsia="Figtree" w:hAnsi="Figtree"/>
-                <w:sz w:val="20"/>
-                <w:szCs w:val="20"/>
-                <w:rtl w:val="0"/>
-              </w:rPr>
-              <w:t xml:space="preserve">Cornell University, Ithaca NY</w:t>
-            </w:r>
-          </w:p>
-          <w:p>
-            <w:pPr>
-              <w:rPr>
-                <w:rFonts w:ascii="Figtree" w:cs="Figtree" w:eastAsia="Figtree" w:hAnsi="Figtree"/>
-                <w:sz w:val="20"/>
-                <w:szCs w:val="20"/>
-              </w:rPr>
-            </w:pPr>
-            <w:r>
-              <w:rPr>
-                <w:rFonts w:ascii="Figtree" w:cs="Figtree" w:eastAsia="Figtree" w:hAnsi="Figtree"/>
-                <w:sz w:val="20"/>
-                <w:szCs w:val="20"/>
-                <w:rtl w:val="0"/>
-              </w:rPr>
-              <w:t xml:space="preserve">Master of Professional Studies, Information Science, 2012</w:t>
-            </w:r>
-          </w:p>
-          <w:p>
-            <w:pPr>
-              <w:rPr>
-                <w:rFonts w:ascii="Figtree" w:cs="Figtree" w:eastAsia="Figtree" w:hAnsi="Figtree"/>
-                <w:sz w:val="20"/>
-                <w:szCs w:val="20"/>
-              </w:rPr>
-            </w:pPr>
-            <w:r>
-              <w:rPr>
-                <w:rFonts w:ascii="Figtree" w:cs="Figtree" w:eastAsia="Figtree" w:hAnsi="Figtree"/>
-                <w:sz w:val="20"/>
-                <w:szCs w:val="20"/>
-                <w:rtl w:val="0"/>
-              </w:rPr>
-              <w:t xml:space="preserve">B.A., Psychology, 2011</w:t>
-            </w:r>
-          </w:p>
-        </w:tc>
-      </w:tr>
-    </w:tbl>
-    <w:p>
-      <w:pPr>
-        <w:rPr>
-          <w:rFonts w:ascii="Figtree" w:cs="Figtree" w:eastAsia="Figtree" w:hAnsi="Figtree"/>
-          <w:sz w:val="20"/>
-          <w:szCs w:val="20"/>
-        </w:rPr>
-      </w:pPr>
-      <w:r>
-        <w:rPr>
-          <w:rtl w:val="0"/>
-        </w:rPr>
-      </w:r>
-    </w:p>
-    <w:p>
-      <w:pPr>
+        <w:ind w:left="720" w:hanging="360"/>
+        <w:rPr>
+          <w:rFonts w:ascii="Figtree" w:cs="Figtree" w:eastAsia="Figtree" w:hAnsi="Figtree"/>
+          <w:sz w:val="20"/>
+          <w:szCs w:val="20"/>
+        </w:rPr>
+      </w:pPr>
+      <w:r>
+        <w:rPr>
+          <w:rFonts w:ascii="Figtree" w:cs="Figtree" w:eastAsia="Figtree" w:hAnsi="Figtree"/>
+          <w:sz w:val="20"/>
+          <w:szCs w:val="20"/>
+          <w:rtl w:val="0"/>
+        </w:rPr>
+        <w:t xml:space="preserve">Inclusive design, design systems, user research, and agile </w:t>
+      </w:r>
+    </w:p>
+    <w:p>
+      <w:pPr>
+        <w:numPr>
+          <w:ilvl w:val="0"/>
+          <w:numId w:val="6"/>
+        </w:numPr>
+        <w:ind w:left="720" w:hanging="360"/>
+        <w:rPr>
+          <w:rFonts w:ascii="Figtree" w:cs="Figtree" w:eastAsia="Figtree" w:hAnsi="Figtree"/>
+          <w:sz w:val="20"/>
+          <w:szCs w:val="20"/>
+        </w:rPr>
+      </w:pPr>
+      <w:r>
+        <w:rPr>
+          <w:rFonts w:ascii="Figtree" w:cs="Figtree" w:eastAsia="Figtree" w:hAnsi="Figtree"/>
+          <w:sz w:val="20"/>
+          <w:szCs w:val="20"/>
+          <w:rtl w:val="0"/>
+        </w:rPr>
+        <w:t xml:space="preserve">Python, HTML/CSS/JS; familiar with React and SQL</w:t>
+      </w:r>
+    </w:p>
+    <w:p>
+      <w:pPr>
+        <w:numPr>
+          <w:ilvl w:val="0"/>
+          <w:numId w:val="6"/>
+        </w:numPr>
+        <w:ind w:left="720" w:hanging="360"/>
+        <w:rPr>
+          <w:rFonts w:ascii="Figtree" w:cs="Figtree" w:eastAsia="Figtree" w:hAnsi="Figtree"/>
+          <w:sz w:val="20"/>
+          <w:szCs w:val="20"/>
+        </w:rPr>
+      </w:pPr>
+      <w:r>
+        <w:rPr>
+          <w:rFonts w:ascii="Figtree" w:cs="Figtree" w:eastAsia="Figtree" w:hAnsi="Figtree"/>
+          <w:sz w:val="20"/>
+          <w:szCs w:val="20"/>
+          <w:rtl w:val="0"/>
+        </w:rPr>
+        <w:t xml:space="preserve">VoiceOver on Mac and iOS, TalkBack and NVDA</w:t>
+      </w:r>
+    </w:p>
+    <w:p>
+      <w:pPr>
+        <w:ind w:left="0" w:firstLine="0"/>
+        <w:rPr>
+          <w:rFonts w:ascii="Figtree" w:cs="Figtree" w:eastAsia="Figtree" w:hAnsi="Figtree"/>
+          <w:sz w:val="20"/>
+          <w:szCs w:val="20"/>
+        </w:rPr>
+      </w:pPr>
+      <w:r>
+        <w:rPr>
+          <w:rtl w:val="0"/>
+        </w:rPr>
+      </w:r>
+    </w:p>
+    <w:p>
+      <w:pPr>
+        <w:rPr>
+          <w:rFonts w:ascii="Figtree" w:cs="Figtree" w:eastAsia="Figtree" w:hAnsi="Figtree"/>
+          <w:sz w:val="20"/>
+          <w:szCs w:val="20"/>
+        </w:rPr>
+      </w:pPr>
+      <w:r>
         <w:rPr>
           <w:rFonts w:ascii="Figtree" w:cs="Figtree" w:eastAsia="Figtree" w:hAnsi="Figtree"/>
           <w:b w:val="1"/>
           <w:sz w:val="28"/>
           <w:szCs w:val="28"/>
-        </w:rPr>
-      </w:pPr>
-      <w:r>
-        <w:rPr>
-          <w:rFonts w:ascii="Figtree" w:cs="Figtree" w:eastAsia="Figtree" w:hAnsi="Figtree"/>
-          <w:b w:val="1"/>
-          <w:sz w:val="28"/>
-          <w:szCs w:val="28"/>
-          <w:rtl w:val="0"/>
-        </w:rPr>
-        <w:t xml:space="preserve">Contact</w:t>
-      </w:r>
-    </w:p>
-    <w:p>
-      <w:pPr>
-        <w:rPr>
-          <w:rFonts w:ascii="Figtree" w:cs="Figtree" w:eastAsia="Figtree" w:hAnsi="Figtree"/>
-          <w:sz w:val="20"/>
-          <w:szCs w:val="20"/>
-        </w:rPr>
-      </w:pPr>
-      <w:r>
-        <w:rPr>
-          <w:rFonts w:ascii="Figtree" w:cs="Figtree" w:eastAsia="Figtree" w:hAnsi="Figtree"/>
-          <w:sz w:val="20"/>
-          <w:szCs w:val="20"/>
-          <w:rtl w:val="0"/>
-        </w:rPr>
-        <w:t xml:space="preserve"> Matthew Lepage, </w:t>
-      </w:r>
-      <w:hyperlink r:id="rId7">
-        <w:r>
-          <w:rPr>
-            <w:rFonts w:ascii="Figtree" w:cs="Figtree" w:eastAsia="Figtree" w:hAnsi="Figtree"/>
-            <w:color w:val="1155cc"/>
-            <w:sz w:val="20"/>
-            <w:szCs w:val="20"/>
-            <w:u w:val="single"/>
-            <w:rtl w:val="0"/>
-          </w:rPr>
-          <w:t xml:space="preserve">matthewclepage@gmail.com</w:t>
-        </w:r>
-      </w:hyperlink>
-      <w:r>
-        <w:rPr>
-          <w:rFonts w:ascii="Figtree" w:cs="Figtree" w:eastAsia="Figtree" w:hAnsi="Figtree"/>
-          <w:sz w:val="20"/>
-          <w:szCs w:val="20"/>
-          <w:rtl w:val="0"/>
-        </w:rPr>
-        <w:t xml:space="preserve">, </w:t>
-      </w:r>
-      <w:r>
-        <w:rPr>
-          <w:rFonts w:ascii="Figtree" w:cs="Figtree" w:eastAsia="Figtree" w:hAnsi="Figtree"/>
-          <w:sz w:val="20"/>
-          <w:szCs w:val="20"/>
-          <w:rtl w:val="0"/>
-        </w:rPr>
-        <w:t xml:space="preserve">(607) 351-4258</w:t>
+          <w:rtl w:val="0"/>
+        </w:rPr>
+        <w:t xml:space="preserve">Education</w:t>
+      </w:r>
+      <w:r>
+        <w:rPr>
+          <w:rtl w:val="0"/>
+        </w:rPr>
+      </w:r>
+    </w:p>
+    <w:p>
+      <w:pPr>
+        <w:rPr>
+          <w:rFonts w:ascii="Figtree" w:cs="Figtree" w:eastAsia="Figtree" w:hAnsi="Figtree"/>
+          <w:sz w:val="20"/>
+          <w:szCs w:val="20"/>
+        </w:rPr>
+      </w:pPr>
+      <w:r>
+        <w:rPr>
+          <w:rFonts w:ascii="Figtree" w:cs="Figtree" w:eastAsia="Figtree" w:hAnsi="Figtree"/>
+          <w:sz w:val="20"/>
+          <w:szCs w:val="20"/>
+          <w:rtl w:val="0"/>
+        </w:rPr>
+        <w:t xml:space="preserve">Cornell University, Master of Professional Studies Information Science, 2012; B.A. Psychology, 2011</w:t>
+      </w:r>
+      <w:r>
+        <w:rPr>
+          <w:rtl w:val="0"/>
+        </w:rPr>
       </w:r>
     </w:p>
     <w:sectPr>
@@ -1812,19 +1626,6 @@
       <w:sz w:val="30"/>
       <w:szCs w:val="30"/>
     </w:rPr>
-  </w:style>
-  <w:style w:type="table" w:styleId="Table1">
-    <w:basedOn w:val="TableNormal"/>
-    <w:tblPr>
-      <w:tblStyleRowBandSize w:val="1"/>
-      <w:tblStyleColBandSize w:val="1"/>
-      <w:tblCellMar>
-        <w:top w:w="100.0" w:type="dxa"/>
-        <w:left w:w="100.0" w:type="dxa"/>
-        <w:bottom w:w="100.0" w:type="dxa"/>
-        <w:right w:w="100.0" w:type="dxa"/>
-      </w:tblCellMar>
-    </w:tblPr>
   </w:style>
 </w:styles>
 </file>

</xml_diff>